<commit_message>
updated user documentation to reference APK in repo
</commit_message>
<xml_diff>
--- a/USER DOCUMENTATION.docx
+++ b/USER DOCUMENTATION.docx
@@ -6,15 +6,15 @@
       <w:pPr>
         <w:jc w:val="center"/>
         <w:rPr>
-          <w:sz w:val="56"/>
-          <w:szCs w:val="56"/>
-          <w:lang w:val="en-US"/>
-        </w:rPr>
-      </w:pPr>
-      <w:r>
-        <w:rPr>
-          <w:sz w:val="56"/>
-          <w:szCs w:val="56"/>
+          <w:sz w:val="44"/>
+          <w:szCs w:val="44"/>
+          <w:lang w:val="en-US"/>
+        </w:rPr>
+      </w:pPr>
+      <w:r>
+        <w:rPr>
+          <w:sz w:val="44"/>
+          <w:szCs w:val="44"/>
           <w:lang w:val="en-US"/>
         </w:rPr>
         <w:t>USER DOCUMENTATION</w:t>
@@ -23,112 +23,146 @@
     <w:p>
       <w:pPr>
         <w:rPr>
-          <w:sz w:val="32"/>
-          <w:szCs w:val="32"/>
-          <w:lang w:val="en-US"/>
-        </w:rPr>
-      </w:pPr>
-      <w:r>
-        <w:rPr>
-          <w:sz w:val="32"/>
-          <w:szCs w:val="32"/>
-          <w:lang w:val="en-US"/>
-        </w:rPr>
-        <w:t>After installing the application, give the app location permissions (for the distance estimate and nearest outlet selection to work properly) under settings.</w:t>
+          <w:sz w:val="28"/>
+          <w:szCs w:val="28"/>
+          <w:lang w:val="en-US"/>
+        </w:rPr>
+      </w:pPr>
+      <w:r>
+        <w:rPr>
+          <w:sz w:val="28"/>
+          <w:szCs w:val="28"/>
+          <w:lang w:val="en-US"/>
+        </w:rPr>
+        <w:t xml:space="preserve">The application is not in the play store as of yet, so to install the application, you need to clone or download the application from the </w:t>
+      </w:r>
+      <w:proofErr w:type="spellStart"/>
+      <w:r>
+        <w:rPr>
+          <w:sz w:val="28"/>
+          <w:szCs w:val="28"/>
+          <w:lang w:val="en-US"/>
+        </w:rPr>
+        <w:t>github</w:t>
+      </w:r>
+      <w:proofErr w:type="spellEnd"/>
+      <w:r>
+        <w:rPr>
+          <w:sz w:val="28"/>
+          <w:szCs w:val="28"/>
+          <w:lang w:val="en-US"/>
+        </w:rPr>
+        <w:t xml:space="preserve"> repo (</w:t>
+      </w:r>
+      <w:hyperlink r:id="rId5" w:history="1">
+        <w:r>
+          <w:rPr>
+            <w:rStyle w:val="Hyperlink"/>
+            <w:sz w:val="28"/>
+            <w:szCs w:val="28"/>
+            <w:lang w:val="en-US"/>
+          </w:rPr>
+          <w:t>https://github.com/ubaada/COSC345-Project</w:t>
+        </w:r>
+      </w:hyperlink>
+      <w:r>
+        <w:rPr>
+          <w:sz w:val="28"/>
+          <w:szCs w:val="28"/>
+          <w:lang w:val="en-US"/>
+        </w:rPr>
+        <w:t>) then copy the APK located at “</w:t>
+      </w:r>
+      <w:r>
+        <w:rPr>
+          <w:sz w:val="28"/>
+          <w:szCs w:val="28"/>
+          <w:lang w:val="en-US"/>
+        </w:rPr>
+        <w:t>/app/build/outputs/</w:t>
+      </w:r>
+      <w:proofErr w:type="spellStart"/>
+      <w:r>
+        <w:rPr>
+          <w:sz w:val="28"/>
+          <w:szCs w:val="28"/>
+          <w:lang w:val="en-US"/>
+        </w:rPr>
+        <w:t>apk</w:t>
+      </w:r>
+      <w:proofErr w:type="spellEnd"/>
+      <w:r>
+        <w:rPr>
+          <w:sz w:val="28"/>
+          <w:szCs w:val="28"/>
+          <w:lang w:val="en-US"/>
+        </w:rPr>
+        <w:t>/debug/app-</w:t>
+      </w:r>
+      <w:proofErr w:type="spellStart"/>
+      <w:r>
+        <w:rPr>
+          <w:sz w:val="28"/>
+          <w:szCs w:val="28"/>
+          <w:lang w:val="en-US"/>
+        </w:rPr>
+        <w:t>debug.apk</w:t>
+      </w:r>
+      <w:proofErr w:type="spellEnd"/>
+      <w:r>
+        <w:rPr>
+          <w:sz w:val="28"/>
+          <w:szCs w:val="28"/>
+          <w:lang w:val="en-US"/>
+        </w:rPr>
+        <w:t>” within the repo, copy that to your phone via your computer, then open the APK on your phone after enabling “install from untrusted sources” in your phones settings, alternatively you can build from source within Android studio and deploy the application to your phone.</w:t>
       </w:r>
     </w:p>
     <w:p>
       <w:pPr>
         <w:rPr>
-          <w:sz w:val="32"/>
-          <w:szCs w:val="32"/>
-          <w:lang w:val="en-US"/>
-        </w:rPr>
-      </w:pPr>
-      <w:r>
-        <w:rPr>
-          <w:sz w:val="32"/>
-          <w:szCs w:val="32"/>
-          <w:lang w:val="en-US"/>
-        </w:rPr>
-        <w:drawing>
-          <wp:inline distT="0" distB="0" distL="0" distR="0" wp14:anchorId="21E81EFE" wp14:editId="719D0EA6">
-            <wp:extent cx="3217263" cy="5276850"/>
-            <wp:effectExtent l="0" t="0" r="2540" b="0"/>
-            <wp:docPr id="5" name="Picture 5"/>
-            <wp:cNvGraphicFramePr>
-              <a:graphicFrameLocks xmlns:a="http://schemas.openxmlformats.org/drawingml/2006/main" noChangeAspect="1"/>
-            </wp:cNvGraphicFramePr>
-            <a:graphic xmlns:a="http://schemas.openxmlformats.org/drawingml/2006/main">
-              <a:graphicData uri="http://schemas.openxmlformats.org/drawingml/2006/picture">
-                <pic:pic xmlns:pic="http://schemas.openxmlformats.org/drawingml/2006/picture">
-                  <pic:nvPicPr>
-                    <pic:cNvPr id="1" name=""/>
-                    <pic:cNvPicPr/>
-                  </pic:nvPicPr>
-                  <pic:blipFill>
-                    <a:blip r:embed="rId5"/>
-                    <a:stretch>
-                      <a:fillRect/>
-                    </a:stretch>
-                  </pic:blipFill>
-                  <pic:spPr>
-                    <a:xfrm>
-                      <a:off x="0" y="0"/>
-                      <a:ext cx="3244998" cy="5322340"/>
-                    </a:xfrm>
-                    <a:prstGeom prst="rect">
-                      <a:avLst/>
-                    </a:prstGeom>
-                  </pic:spPr>
-                </pic:pic>
-              </a:graphicData>
-            </a:graphic>
-          </wp:inline>
-        </w:drawing>
-      </w:r>
+          <w:sz w:val="28"/>
+          <w:szCs w:val="28"/>
+          <w:lang w:val="en-US"/>
+        </w:rPr>
+      </w:pPr>
     </w:p>
     <w:p>
       <w:pPr>
         <w:rPr>
-          <w:sz w:val="32"/>
-          <w:szCs w:val="32"/>
-          <w:lang w:val="en-US"/>
-        </w:rPr>
-      </w:pPr>
+          <w:sz w:val="28"/>
+          <w:szCs w:val="28"/>
+          <w:lang w:val="en-US"/>
+        </w:rPr>
+      </w:pPr>
+      <w:r>
+        <w:rPr>
+          <w:sz w:val="28"/>
+          <w:szCs w:val="28"/>
+          <w:lang w:val="en-US"/>
+        </w:rPr>
+        <w:t>After installing the application, give the app location permissions (for the distance estimate and nearest outlet selection to work properly) under settings.</w:t>
+      </w:r>
     </w:p>
     <w:p>
       <w:pPr>
         <w:rPr>
-          <w:noProof/>
-        </w:rPr>
-      </w:pPr>
-      <w:r>
-        <w:rPr>
-          <w:sz w:val="32"/>
-          <w:szCs w:val="32"/>
-          <w:lang w:val="en-US"/>
-        </w:rPr>
-        <w:lastRenderedPageBreak/>
-        <w:t>Then open the application, you will be greeted with a screen like this.</w:t>
-      </w:r>
-      <w:r>
-        <w:rPr>
-          <w:noProof/>
-        </w:rPr>
-        <w:t xml:space="preserve"> </w:t>
-      </w:r>
-      <w:r>
-        <w:rPr>
-          <w:sz w:val="32"/>
-          <w:szCs w:val="32"/>
+          <w:sz w:val="28"/>
+          <w:szCs w:val="28"/>
+          <w:lang w:val="en-US"/>
+        </w:rPr>
+      </w:pPr>
+      <w:r>
+        <w:rPr>
+          <w:sz w:val="28"/>
+          <w:szCs w:val="28"/>
           <w:lang w:val="en-US"/>
         </w:rPr>
         <w:drawing>
-          <wp:inline distT="0" distB="0" distL="0" distR="0" wp14:anchorId="613FA5EF" wp14:editId="30F83B3E">
-            <wp:extent cx="3143250" cy="5740707"/>
+          <wp:inline distT="0" distB="0" distL="0" distR="0" wp14:anchorId="21E81EFE" wp14:editId="365787CC">
+            <wp:extent cx="3105150" cy="5092966"/>
             <wp:effectExtent l="0" t="0" r="0" b="0"/>
-            <wp:docPr id="1" name="Picture 1"/>
+            <wp:docPr id="5" name="Picture 5"/>
             <wp:cNvGraphicFramePr>
               <a:graphicFrameLocks xmlns:a="http://schemas.openxmlformats.org/drawingml/2006/main" noChangeAspect="1"/>
             </wp:cNvGraphicFramePr>
@@ -148,6 +182,82 @@
                   <pic:spPr>
                     <a:xfrm>
                       <a:off x="0" y="0"/>
+                      <a:ext cx="3105150" cy="5092966"/>
+                    </a:xfrm>
+                    <a:prstGeom prst="rect">
+                      <a:avLst/>
+                    </a:prstGeom>
+                  </pic:spPr>
+                </pic:pic>
+              </a:graphicData>
+            </a:graphic>
+          </wp:inline>
+        </w:drawing>
+      </w:r>
+    </w:p>
+    <w:p>
+      <w:pPr>
+        <w:rPr>
+          <w:sz w:val="28"/>
+          <w:szCs w:val="28"/>
+          <w:lang w:val="en-US"/>
+        </w:rPr>
+      </w:pPr>
+    </w:p>
+    <w:p>
+      <w:pPr>
+        <w:rPr>
+          <w:noProof/>
+          <w:sz w:val="28"/>
+          <w:szCs w:val="28"/>
+        </w:rPr>
+      </w:pPr>
+      <w:r>
+        <w:rPr>
+          <w:sz w:val="28"/>
+          <w:szCs w:val="28"/>
+          <w:lang w:val="en-US"/>
+        </w:rPr>
+        <w:t>Then open the application, you will be greeted with a screen like this.</w:t>
+      </w:r>
+      <w:r>
+        <w:rPr>
+          <w:noProof/>
+          <w:sz w:val="28"/>
+          <w:szCs w:val="28"/>
+        </w:rPr>
+        <w:t xml:space="preserve"> </w:t>
+      </w:r>
+      <w:r>
+        <w:rPr>
+          <w:sz w:val="28"/>
+          <w:szCs w:val="28"/>
+          <w:lang w:val="en-US"/>
+        </w:rPr>
+        <w:drawing>
+          <wp:inline distT="0" distB="0" distL="0" distR="0" wp14:anchorId="613FA5EF" wp14:editId="30F83B3E">
+            <wp:extent cx="3143250" cy="5740707"/>
+            <wp:effectExtent l="0" t="0" r="0" b="0"/>
+            <wp:docPr id="1" name="Picture 1"/>
+            <wp:cNvGraphicFramePr>
+              <a:graphicFrameLocks xmlns:a="http://schemas.openxmlformats.org/drawingml/2006/main" noChangeAspect="1"/>
+            </wp:cNvGraphicFramePr>
+            <a:graphic xmlns:a="http://schemas.openxmlformats.org/drawingml/2006/main">
+              <a:graphicData uri="http://schemas.openxmlformats.org/drawingml/2006/picture">
+                <pic:pic xmlns:pic="http://schemas.openxmlformats.org/drawingml/2006/picture">
+                  <pic:nvPicPr>
+                    <pic:cNvPr id="1" name=""/>
+                    <pic:cNvPicPr/>
+                  </pic:nvPicPr>
+                  <pic:blipFill>
+                    <a:blip r:embed="rId7"/>
+                    <a:stretch>
+                      <a:fillRect/>
+                    </a:stretch>
+                  </pic:blipFill>
+                  <pic:spPr>
+                    <a:xfrm>
+                      <a:off x="0" y="0"/>
                       <a:ext cx="3172199" cy="5793578"/>
                     </a:xfrm>
                     <a:prstGeom prst="rect">
@@ -165,73 +275,55 @@
       <w:pPr>
         <w:rPr>
           <w:noProof/>
-          <w:sz w:val="32"/>
-          <w:szCs w:val="32"/>
+          <w:sz w:val="28"/>
+          <w:szCs w:val="28"/>
         </w:rPr>
       </w:pPr>
       <w:r>
         <w:rPr>
           <w:noProof/>
-          <w:sz w:val="32"/>
-          <w:szCs w:val="32"/>
-        </w:rPr>
-        <w:br w:type="page"/>
+          <w:sz w:val="28"/>
+          <w:szCs w:val="28"/>
+        </w:rPr>
+        <w:t xml:space="preserve">Tap the “Search Booze” field and search what alcoholic beverage you would like to do price comparison on. After searching for a beverage,you will be greeted with this screen. </w:t>
       </w:r>
     </w:p>
     <w:p>
       <w:pPr>
         <w:rPr>
-          <w:noProof/>
-        </w:rPr>
-      </w:pPr>
-      <w:r>
-        <w:rPr>
-          <w:noProof/>
-          <w:sz w:val="32"/>
-          <w:szCs w:val="32"/>
-        </w:rPr>
-        <w:lastRenderedPageBreak/>
-        <w:t>Tap the “Search Booze” field and search what alcoholic beverage you would like to do price comparison on. After searching for a beverage,you will be greeted with this screen.</w:t>
-      </w:r>
-      <w:r>
-        <w:rPr>
-          <w:noProof/>
-        </w:rPr>
-        <w:t xml:space="preserve"> </w:t>
-      </w:r>
+          <w:sz w:val="28"/>
+          <w:szCs w:val="28"/>
+          <w:lang w:val="en-US"/>
+        </w:rPr>
+      </w:pPr>
     </w:p>
     <w:p>
       <w:pPr>
         <w:rPr>
+          <w:sz w:val="28"/>
+          <w:szCs w:val="28"/>
+          <w:lang w:val="en-US"/>
+        </w:rPr>
+      </w:pPr>
+      <w:r>
+        <w:rPr>
           <w:noProof/>
-        </w:rPr>
-      </w:pPr>
-      <w:r>
-        <w:rPr>
-          <w:noProof/>
-          <w:sz w:val="32"/>
-          <w:szCs w:val="32"/>
-        </w:rPr>
+          <w:sz w:val="28"/>
+          <w:szCs w:val="28"/>
+        </w:rPr>
+        <w:lastRenderedPageBreak/>
         <w:drawing>
-          <wp:anchor distT="0" distB="0" distL="114300" distR="114300" simplePos="0" relativeHeight="251658240" behindDoc="1" locked="0" layoutInCell="1" allowOverlap="1" wp14:anchorId="666942FA" wp14:editId="6F9E9D66">
+          <wp:anchor distT="0" distB="0" distL="114300" distR="114300" simplePos="0" relativeHeight="251658240" behindDoc="1" locked="0" layoutInCell="1" allowOverlap="1" wp14:anchorId="666942FA" wp14:editId="6541F414">
             <wp:simplePos x="0" y="0"/>
             <wp:positionH relativeFrom="margin">
-              <wp:posOffset>-635</wp:posOffset>
+              <wp:posOffset>0</wp:posOffset>
             </wp:positionH>
             <wp:positionV relativeFrom="paragraph">
-              <wp:posOffset>13970</wp:posOffset>
+              <wp:posOffset>9525</wp:posOffset>
             </wp:positionV>
             <wp:extent cx="3267075" cy="5855335"/>
             <wp:effectExtent l="0" t="0" r="9525" b="0"/>
-            <wp:wrapTight wrapText="bothSides">
-              <wp:wrapPolygon edited="0">
-                <wp:start x="0" y="0"/>
-                <wp:lineTo x="0" y="21504"/>
-                <wp:lineTo x="21537" y="21504"/>
-                <wp:lineTo x="21537" y="0"/>
-                <wp:lineTo x="0" y="0"/>
-              </wp:wrapPolygon>
-            </wp:wrapTight>
+            <wp:wrapTopAndBottom/>
             <wp:docPr id="2" name="Picture 2"/>
             <wp:cNvGraphicFramePr>
               <a:graphicFrameLocks xmlns:a="http://schemas.openxmlformats.org/drawingml/2006/main" noChangeAspect="1"/>
@@ -244,7 +336,7 @@
                     <pic:cNvPicPr/>
                   </pic:nvPicPr>
                   <pic:blipFill>
-                    <a:blip r:embed="rId7">
+                    <a:blip r:embed="rId8">
                       <a:extLst>
                         <a:ext uri="{28A0092B-C50C-407E-A947-70E740481C1C}">
                           <a14:useLocalDpi xmlns:a14="http://schemas.microsoft.com/office/drawing/2010/main" val="0"/>
@@ -278,44 +370,73 @@
       </w:r>
       <w:r>
         <w:rPr>
+          <w:sz w:val="28"/>
+          <w:szCs w:val="28"/>
+          <w:lang w:val="en-US"/>
+        </w:rPr>
+        <w:t>Then you can tap the results to open the corresponding webpage for the result to look at the product in further detail or to buy via online shopping directly from the resellers webpage.</w:t>
+      </w:r>
+      <w:r>
+        <w:rPr>
           <w:noProof/>
-        </w:rPr>
-        <w:br w:type="page"/>
+          <w:sz w:val="28"/>
+          <w:szCs w:val="28"/>
+        </w:rPr>
+        <w:t xml:space="preserve"> </w:t>
       </w:r>
     </w:p>
     <w:p>
       <w:pPr>
         <w:rPr>
-          <w:sz w:val="32"/>
-          <w:szCs w:val="32"/>
-          <w:lang w:val="en-US"/>
-        </w:rPr>
-      </w:pPr>
-      <w:r>
-        <w:rPr>
-          <w:sz w:val="32"/>
-          <w:szCs w:val="32"/>
+          <w:noProof/>
+          <w:sz w:val="28"/>
+          <w:szCs w:val="28"/>
+        </w:rPr>
+      </w:pPr>
+      <w:r>
+        <w:rPr>
+          <w:noProof/>
+          <w:sz w:val="28"/>
+          <w:szCs w:val="28"/>
+        </w:rPr>
+        <w:br w:type="page"/>
+      </w:r>
+    </w:p>
+    <w:p>
+      <w:pPr>
+        <w:rPr>
+          <w:sz w:val="28"/>
+          <w:szCs w:val="28"/>
+          <w:lang w:val="en-US"/>
+        </w:rPr>
+      </w:pPr>
+      <w:r>
+        <w:rPr>
+          <w:sz w:val="28"/>
+          <w:szCs w:val="28"/>
           <w:lang w:val="en-US"/>
         </w:rPr>
         <w:lastRenderedPageBreak/>
-        <w:t>Then you can tap the results to open the corresponding webpage for the result to look at the product in further detail or to buy via online shopping directly from the resellers webpage.</w:t>
-      </w:r>
-      <w:r>
-        <w:rPr>
-          <w:noProof/>
-        </w:rPr>
-        <w:t xml:space="preserve"> </w:t>
-      </w:r>
-      <w:r>
-        <w:rPr>
-          <w:sz w:val="32"/>
-          <w:szCs w:val="32"/>
-          <w:lang w:val="en-US"/>
-        </w:rPr>
         <w:drawing>
-          <wp:inline distT="0" distB="0" distL="0" distR="0" wp14:anchorId="7E1B5CDC" wp14:editId="47976EE0">
-            <wp:extent cx="3320745" cy="6010275"/>
-            <wp:effectExtent l="0" t="0" r="0" b="0"/>
+          <wp:anchor distT="0" distB="0" distL="114300" distR="114300" simplePos="0" relativeHeight="251659264" behindDoc="1" locked="0" layoutInCell="1" allowOverlap="1" wp14:anchorId="3341E103" wp14:editId="1E4471F6">
+            <wp:simplePos x="0" y="0"/>
+            <wp:positionH relativeFrom="margin">
+              <wp:posOffset>-66675</wp:posOffset>
+            </wp:positionH>
+            <wp:positionV relativeFrom="page">
+              <wp:posOffset>506730</wp:posOffset>
+            </wp:positionV>
+            <wp:extent cx="3320415" cy="6010275"/>
+            <wp:effectExtent l="0" t="0" r="0" b="9525"/>
+            <wp:wrapTight wrapText="bothSides">
+              <wp:wrapPolygon edited="0">
+                <wp:start x="0" y="0"/>
+                <wp:lineTo x="0" y="21566"/>
+                <wp:lineTo x="21439" y="21566"/>
+                <wp:lineTo x="21439" y="0"/>
+                <wp:lineTo x="0" y="0"/>
+              </wp:wrapPolygon>
+            </wp:wrapTight>
             <wp:docPr id="4" name="Picture 4"/>
             <wp:cNvGraphicFramePr>
               <a:graphicFrameLocks xmlns:a="http://schemas.openxmlformats.org/drawingml/2006/main" noChangeAspect="1"/>
@@ -328,7 +449,13 @@
                     <pic:cNvPicPr/>
                   </pic:nvPicPr>
                   <pic:blipFill>
-                    <a:blip r:embed="rId8"/>
+                    <a:blip r:embed="rId9">
+                      <a:extLst>
+                        <a:ext uri="{28A0092B-C50C-407E-A947-70E740481C1C}">
+                          <a14:useLocalDpi xmlns:a14="http://schemas.microsoft.com/office/drawing/2010/main" val="0"/>
+                        </a:ext>
+                      </a:extLst>
+                    </a:blip>
                     <a:stretch>
                       <a:fillRect/>
                     </a:stretch>
@@ -336,7 +463,7 @@
                   <pic:spPr>
                     <a:xfrm>
                       <a:off x="0" y="0"/>
-                      <a:ext cx="3324598" cy="6017248"/>
+                      <a:ext cx="3320415" cy="6010275"/>
                     </a:xfrm>
                     <a:prstGeom prst="rect">
                       <a:avLst/>
@@ -345,7 +472,13 @@
                 </pic:pic>
               </a:graphicData>
             </a:graphic>
-          </wp:inline>
+            <wp14:sizeRelH relativeFrom="page">
+              <wp14:pctWidth>0</wp14:pctWidth>
+            </wp14:sizeRelH>
+            <wp14:sizeRelV relativeFrom="page">
+              <wp14:pctHeight>0</wp14:pctHeight>
+            </wp14:sizeRelV>
+          </wp:anchor>
         </w:drawing>
       </w:r>
     </w:p>
@@ -790,7 +923,6 @@
   <w:style w:type="character" w:default="1" w:styleId="DefaultParagraphFont">
     <w:name w:val="Default Paragraph Font"/>
     <w:uiPriority w:val="1"/>
-    <w:semiHidden/>
     <w:unhideWhenUsed/>
   </w:style>
   <w:style w:type="table" w:default="1" w:styleId="TableNormal">
@@ -826,6 +958,29 @@
       </w:numPr>
       <w:contextualSpacing/>
     </w:pPr>
+  </w:style>
+  <w:style w:type="character" w:styleId="Hyperlink">
+    <w:name w:val="Hyperlink"/>
+    <w:basedOn w:val="DefaultParagraphFont"/>
+    <w:uiPriority w:val="99"/>
+    <w:unhideWhenUsed/>
+    <w:rsid w:val="00780291"/>
+    <w:rPr>
+      <w:color w:val="0563C1" w:themeColor="hyperlink"/>
+      <w:u w:val="single"/>
+    </w:rPr>
+  </w:style>
+  <w:style w:type="character" w:styleId="UnresolvedMention">
+    <w:name w:val="Unresolved Mention"/>
+    <w:basedOn w:val="DefaultParagraphFont"/>
+    <w:uiPriority w:val="99"/>
+    <w:semiHidden/>
+    <w:unhideWhenUsed/>
+    <w:rsid w:val="00780291"/>
+    <w:rPr>
+      <w:color w:val="605E5C"/>
+      <w:shd w:val="clear" w:color="auto" w:fill="E1DFDD"/>
+    </w:rPr>
   </w:style>
 </w:styles>
 </file>

</xml_diff>